<commit_message>
mindre rettelser i Usecase_Request_status.docx
</commit_message>
<xml_diff>
--- a/Usecase_Request_status.docx
+++ b/Usecase_Request_status.docx
@@ -1,6 +1,6 @@
 
 <file path=word/document.xml><?xml version="1.0" encoding="utf-8"?>
-<w:document xmlns:wpc="http://schemas.microsoft.com/office/word/2010/wordprocessingCanvas" xmlns:cx="http://schemas.microsoft.com/office/drawing/2014/chartex" xmlns:cx1="http://schemas.microsoft.com/office/drawing/2015/9/8/chartex" xmlns:cx2="http://schemas.microsoft.com/office/drawing/2015/10/21/chartex" xmlns:mc="http://schemas.openxmlformats.org/markup-compatibility/2006" xmlns:o="urn:schemas-microsoft-com:office:office" xmlns:r="http://schemas.openxmlformats.org/officeDocument/2006/relationships" xmlns:m="http://schemas.openxmlformats.org/officeDocument/2006/math" xmlns:v="urn:schemas-microsoft-com:vml" xmlns:wp14="http://schemas.microsoft.com/office/word/2010/wordprocessingDrawing" xmlns:wp="http://schemas.openxmlformats.org/drawingml/2006/wordprocessingDrawing" xmlns:w10="urn:schemas-microsoft-com:office:word" xmlns:w="http://schemas.openxmlformats.org/wordprocessingml/2006/main" xmlns:w14="http://schemas.microsoft.com/office/word/2010/wordml" xmlns:w15="http://schemas.microsoft.com/office/word/2012/wordml" xmlns:w16se="http://schemas.microsoft.com/office/word/2015/wordml/symex" xmlns:wpg="http://schemas.microsoft.com/office/word/2010/wordprocessingGroup" xmlns:wpi="http://schemas.microsoft.com/office/word/2010/wordprocessingInk" xmlns:wne="http://schemas.microsoft.com/office/word/2006/wordml" xmlns:wps="http://schemas.microsoft.com/office/word/2010/wordprocessingShape" mc:Ignorable="w14 w15 w16se wp14">
+<w:document xmlns:wpc="http://schemas.microsoft.com/office/word/2010/wordprocessingCanvas" xmlns:mc="http://schemas.openxmlformats.org/markup-compatibility/2006" xmlns:o="urn:schemas-microsoft-com:office:office" xmlns:r="http://schemas.openxmlformats.org/officeDocument/2006/relationships" xmlns:m="http://schemas.openxmlformats.org/officeDocument/2006/math" xmlns:v="urn:schemas-microsoft-com:vml" xmlns:wp14="http://schemas.microsoft.com/office/word/2010/wordprocessingDrawing" xmlns:wp="http://schemas.openxmlformats.org/drawingml/2006/wordprocessingDrawing" xmlns:w10="urn:schemas-microsoft-com:office:word" xmlns:w="http://schemas.openxmlformats.org/wordprocessingml/2006/main" xmlns:w14="http://schemas.microsoft.com/office/word/2010/wordml" xmlns:w15="http://schemas.microsoft.com/office/word/2012/wordml" xmlns:wpg="http://schemas.microsoft.com/office/word/2010/wordprocessingGroup" xmlns:wpi="http://schemas.microsoft.com/office/word/2010/wordprocessingInk" xmlns:wne="http://schemas.microsoft.com/office/word/2006/wordml" xmlns:wps="http://schemas.microsoft.com/office/word/2010/wordprocessingShape" mc:Ignorable="w14 w15 wp14">
   <w:body>
     <w:p>
       <w:pPr>
@@ -112,23 +112,7 @@
         <w:t xml:space="preserve">Primære: </w:t>
       </w:r>
       <w:r>
-        <w:t xml:space="preserve">Bruger </w:t>
-      </w:r>
-      <w:proofErr w:type="gramStart"/>
-      <w:r>
-        <w:t>( initiere</w:t>
-      </w:r>
-      <w:proofErr w:type="gramEnd"/>
-      <w:r>
-        <w:t xml:space="preserve"> </w:t>
-      </w:r>
-      <w:proofErr w:type="spellStart"/>
-      <w:r>
-        <w:t>usecase</w:t>
-      </w:r>
-      <w:proofErr w:type="spellEnd"/>
-      <w:r>
-        <w:t xml:space="preserve"> ved tryk på knap )</w:t>
+        <w:t>Master unit. (Kommunikerer med slave units, og styrer kommunikationen.)</w:t>
       </w:r>
     </w:p>
     <w:p>
@@ -139,15 +123,30 @@
         <w:t>Sekundære:</w:t>
       </w:r>
       <w:r>
-        <w:t xml:space="preserve"> Master, Slave </w:t>
+        <w:t xml:space="preserve"> </w:t>
+      </w:r>
+      <w:r>
+        <w:t>Slave</w:t>
+      </w:r>
+      <w:r>
+        <w:t xml:space="preserve"> unit</w:t>
+      </w:r>
+      <w:r>
+        <w:t xml:space="preserve"> </w:t>
       </w:r>
       <w:proofErr w:type="gramStart"/>
       <w:r>
-        <w:t>( kommunikere</w:t>
+        <w:t xml:space="preserve">( </w:t>
+      </w:r>
+      <w:r>
+        <w:t>kommunikere</w:t>
       </w:r>
       <w:proofErr w:type="gramEnd"/>
       <w:r>
-        <w:t xml:space="preserve"> med hinanden omkring </w:t>
+        <w:t xml:space="preserve"> med master</w:t>
+      </w:r>
+      <w:r>
+        <w:t xml:space="preserve"> omkring </w:t>
       </w:r>
       <w:proofErr w:type="spellStart"/>
       <w:r>
@@ -157,8 +156,6 @@
       <w:r>
         <w:t>)</w:t>
       </w:r>
-      <w:bookmarkStart w:id="0" w:name="_GoBack"/>
-      <w:bookmarkEnd w:id="0"/>
     </w:p>
     <w:p>
       <w:r>
@@ -214,7 +211,29 @@
       </w:r>
       <w:proofErr w:type="spellEnd"/>
       <w:r>
-        <w:t xml:space="preserve"> Status er initieret.</w:t>
+        <w:t xml:space="preserve"> Status er initieret</w:t>
+      </w:r>
+      <w:r>
+        <w:t xml:space="preserve">, bruger initierer </w:t>
+      </w:r>
+      <w:proofErr w:type="spellStart"/>
+      <w:r>
+        <w:t>statud</w:t>
+      </w:r>
+      <w:proofErr w:type="spellEnd"/>
+      <w:r>
+        <w:t xml:space="preserve"> </w:t>
+      </w:r>
+      <w:proofErr w:type="spellStart"/>
+      <w:r>
+        <w:t>request</w:t>
+      </w:r>
+      <w:proofErr w:type="spellEnd"/>
+      <w:r>
+        <w:t xml:space="preserve"> ved tryk på ”knap”</w:t>
+      </w:r>
+      <w:r>
+        <w:t>.</w:t>
       </w:r>
     </w:p>
     <w:p>
@@ -225,7 +244,12 @@
         <w:t>Resultat:</w:t>
       </w:r>
       <w:r>
-        <w:t xml:space="preserve"> Masterenhed viser status over alle enheder på GUI</w:t>
+        <w:t xml:space="preserve"> Masterenhed viser status over alle enhede</w:t>
+      </w:r>
+      <w:bookmarkStart w:id="0" w:name="_GoBack"/>
+      <w:bookmarkEnd w:id="0"/>
+      <w:r>
+        <w:t>r på GUI</w:t>
       </w:r>
     </w:p>
     <w:p>
@@ -237,15 +261,13 @@
         </w:numPr>
       </w:pPr>
       <w:r>
-        <w:t>Bruger trykker på ”</w:t>
-      </w:r>
-      <w:proofErr w:type="spellStart"/>
-      <w:r>
-        <w:t>Request</w:t>
-      </w:r>
-      <w:proofErr w:type="spellEnd"/>
-      <w:r>
-        <w:t xml:space="preserve"> Status” Knappen på masterunits GUI.</w:t>
+        <w:t xml:space="preserve">Master tjekker “master </w:t>
+      </w:r>
+      <w:r>
+        <w:t>protok</w:t>
+      </w:r>
+      <w:r>
+        <w:t>ol”</w:t>
       </w:r>
     </w:p>
     <w:p>
@@ -257,25 +279,7 @@
         </w:numPr>
       </w:pPr>
       <w:r>
-        <w:t xml:space="preserve">Master tjekker “master </w:t>
-      </w:r>
-      <w:r>
-        <w:t>protok</w:t>
-      </w:r>
-      <w:r>
-        <w:t>ol”</w:t>
-      </w:r>
-    </w:p>
-    <w:p>
-      <w:pPr>
-        <w:pStyle w:val="Listeafsnit"/>
-        <w:numPr>
-          <w:ilvl w:val="2"/>
-          <w:numId w:val="3"/>
-        </w:numPr>
-      </w:pPr>
-      <w:r>
-        <w:t xml:space="preserve"> Master gennemløber protokol indtil den når til </w:t>
+        <w:t xml:space="preserve">Master gennemløber protokol indtil den når til </w:t>
       </w:r>
       <w:proofErr w:type="spellStart"/>
       <w:r>
@@ -333,15 +337,7 @@
       </w:r>
       <w:proofErr w:type="spellEnd"/>
       <w:r>
-        <w:t xml:space="preserve"> </w:t>
-      </w:r>
-      <w:proofErr w:type="spellStart"/>
-      <w:r>
-        <w:t>counter</w:t>
-      </w:r>
-      <w:proofErr w:type="spellEnd"/>
-      <w:r>
-        <w:t xml:space="preserve"> for gennemløbne enheder</w:t>
+        <w:t xml:space="preserve"> counter for gennemløbne enheder</w:t>
       </w:r>
     </w:p>
     <w:p>
@@ -581,16 +577,13 @@
           <w:numId w:val="4"/>
         </w:numPr>
       </w:pPr>
-      <w:r>
-        <w:t xml:space="preserve">if </w:t>
-      </w:r>
       <w:proofErr w:type="gramStart"/>
       <w:r>
-        <w:t>true</w:t>
+        <w:t>if</w:t>
       </w:r>
       <w:proofErr w:type="gramEnd"/>
       <w:r>
-        <w:t xml:space="preserve"> == melder fejl på kommunikationslinjen</w:t>
+        <w:t xml:space="preserve"> true == melder fejl på kommunikationslinjen</w:t>
       </w:r>
     </w:p>
     <w:p>
@@ -661,15 +654,7 @@
       </w:r>
       <w:proofErr w:type="spellEnd"/>
       <w:r>
-        <w:t xml:space="preserve"> </w:t>
-      </w:r>
-      <w:proofErr w:type="spellStart"/>
-      <w:r>
-        <w:t>counter</w:t>
-      </w:r>
-      <w:proofErr w:type="spellEnd"/>
-      <w:r>
-        <w:t xml:space="preserve"> for antal kommunikationsforsøg til slave enheden </w:t>
+        <w:t xml:space="preserve"> counter for antal kommunikationsforsøg til slave enheden </w:t>
       </w:r>
     </w:p>
     <w:p>
@@ -682,15 +667,7 @@
       </w:pPr>
       <w:r>
         <w:lastRenderedPageBreak/>
-        <w:t xml:space="preserve">tjek </w:t>
-      </w:r>
-      <w:proofErr w:type="spellStart"/>
-      <w:r>
-        <w:t>counter</w:t>
-      </w:r>
-      <w:proofErr w:type="spellEnd"/>
-      <w:r>
-        <w:t xml:space="preserve"> &gt; 3</w:t>
+        <w:t>tjek counter &gt; 3</w:t>
       </w:r>
     </w:p>
     <w:p>
@@ -766,7 +743,7 @@
 </file>
 
 <file path=word/numbering.xml><?xml version="1.0" encoding="utf-8"?>
-<w:numbering xmlns:wpc="http://schemas.microsoft.com/office/word/2010/wordprocessingCanvas" xmlns:cx="http://schemas.microsoft.com/office/drawing/2014/chartex" xmlns:cx1="http://schemas.microsoft.com/office/drawing/2015/9/8/chartex" xmlns:cx2="http://schemas.microsoft.com/office/drawing/2015/10/21/chartex" xmlns:mc="http://schemas.openxmlformats.org/markup-compatibility/2006" xmlns:o="urn:schemas-microsoft-com:office:office" xmlns:r="http://schemas.openxmlformats.org/officeDocument/2006/relationships" xmlns:m="http://schemas.openxmlformats.org/officeDocument/2006/math" xmlns:v="urn:schemas-microsoft-com:vml" xmlns:wp14="http://schemas.microsoft.com/office/word/2010/wordprocessingDrawing" xmlns:wp="http://schemas.openxmlformats.org/drawingml/2006/wordprocessingDrawing" xmlns:w10="urn:schemas-microsoft-com:office:word" xmlns:w="http://schemas.openxmlformats.org/wordprocessingml/2006/main" xmlns:w14="http://schemas.microsoft.com/office/word/2010/wordml" xmlns:w15="http://schemas.microsoft.com/office/word/2012/wordml" xmlns:w16se="http://schemas.microsoft.com/office/word/2015/wordml/symex" xmlns:wpg="http://schemas.microsoft.com/office/word/2010/wordprocessingGroup" xmlns:wpi="http://schemas.microsoft.com/office/word/2010/wordprocessingInk" xmlns:wne="http://schemas.microsoft.com/office/word/2006/wordml" xmlns:wps="http://schemas.microsoft.com/office/word/2010/wordprocessingShape" mc:Ignorable="w14 w15 w16se wp14">
+<w:numbering xmlns:wpc="http://schemas.microsoft.com/office/word/2010/wordprocessingCanvas" xmlns:mc="http://schemas.openxmlformats.org/markup-compatibility/2006" xmlns:o="urn:schemas-microsoft-com:office:office" xmlns:r="http://schemas.openxmlformats.org/officeDocument/2006/relationships" xmlns:m="http://schemas.openxmlformats.org/officeDocument/2006/math" xmlns:v="urn:schemas-microsoft-com:vml" xmlns:wp14="http://schemas.microsoft.com/office/word/2010/wordprocessingDrawing" xmlns:wp="http://schemas.openxmlformats.org/drawingml/2006/wordprocessingDrawing" xmlns:w10="urn:schemas-microsoft-com:office:word" xmlns:w="http://schemas.openxmlformats.org/wordprocessingml/2006/main" xmlns:w14="http://schemas.microsoft.com/office/word/2010/wordml" xmlns:w15="http://schemas.microsoft.com/office/word/2012/wordml" xmlns:wpg="http://schemas.microsoft.com/office/word/2010/wordprocessingGroup" xmlns:wpi="http://schemas.microsoft.com/office/word/2010/wordprocessingInk" xmlns:wne="http://schemas.microsoft.com/office/word/2006/wordml" xmlns:wps="http://schemas.microsoft.com/office/word/2010/wordprocessingShape" mc:Ignorable="w14 w15 wp14">
   <w:abstractNum w:abstractNumId="0" w15:restartNumberingAfterBreak="0">
     <w:nsid w:val="0BAA347E"/>
     <w:multiLevelType w:val="hybridMultilevel"/>
@@ -1120,7 +1097,7 @@
   <w:abstractNum w:abstractNumId="4" w15:restartNumberingAfterBreak="0">
     <w:nsid w:val="34A7304A"/>
     <w:multiLevelType w:val="multilevel"/>
-    <w:tmpl w:val="0406001F"/>
+    <w:tmpl w:val="1C3A5E4A"/>
     <w:lvl w:ilvl="0">
       <w:start w:val="1"/>
       <w:numFmt w:val="decimal"/>
@@ -1133,11 +1110,14 @@
     <w:lvl w:ilvl="1">
       <w:start w:val="1"/>
       <w:numFmt w:val="decimal"/>
-      <w:lvlText w:val="%1.%2."/>
+      <w:lvlText w:val="%2."/>
       <w:lvlJc w:val="left"/>
       <w:pPr>
         <w:ind w:left="792" w:hanging="432"/>
       </w:pPr>
+      <w:rPr>
+        <w:rFonts w:asciiTheme="minorHAnsi" w:eastAsiaTheme="minorHAnsi" w:hAnsiTheme="minorHAnsi" w:cstheme="minorBidi"/>
+      </w:rPr>
     </w:lvl>
     <w:lvl w:ilvl="2">
       <w:start w:val="1"/>
@@ -1578,7 +1558,7 @@
 </file>
 
 <file path=word/styles.xml><?xml version="1.0" encoding="utf-8"?>
-<w:styles xmlns:mc="http://schemas.openxmlformats.org/markup-compatibility/2006" xmlns:r="http://schemas.openxmlformats.org/officeDocument/2006/relationships" xmlns:w="http://schemas.openxmlformats.org/wordprocessingml/2006/main" xmlns:w14="http://schemas.microsoft.com/office/word/2010/wordml" xmlns:w15="http://schemas.microsoft.com/office/word/2012/wordml" xmlns:w16se="http://schemas.microsoft.com/office/word/2015/wordml/symex" mc:Ignorable="w14 w15 w16se">
+<w:styles xmlns:mc="http://schemas.openxmlformats.org/markup-compatibility/2006" xmlns:r="http://schemas.openxmlformats.org/officeDocument/2006/relationships" xmlns:w="http://schemas.openxmlformats.org/wordprocessingml/2006/main" xmlns:w14="http://schemas.microsoft.com/office/word/2010/wordml" xmlns:w15="http://schemas.microsoft.com/office/word/2012/wordml" mc:Ignorable="w14 w15">
   <w:docDefaults>
     <w:rPrDefault>
       <w:rPr>
@@ -1594,7 +1574,7 @@
       </w:pPr>
     </w:pPrDefault>
   </w:docDefaults>
-  <w:latentStyles w:defLockedState="0" w:defUIPriority="99" w:defSemiHidden="0" w:defUnhideWhenUsed="0" w:defQFormat="0" w:count="372">
+  <w:latentStyles w:defLockedState="0" w:defUIPriority="99" w:defSemiHidden="0" w:defUnhideWhenUsed="0" w:defQFormat="0" w:count="371">
     <w:lsdException w:name="Normal" w:uiPriority="0" w:qFormat="1"/>
     <w:lsdException w:name="heading 1" w:uiPriority="9" w:qFormat="1"/>
     <w:lsdException w:name="heading 2" w:semiHidden="1" w:uiPriority="9" w:unhideWhenUsed="1" w:qFormat="1"/>
@@ -1700,6 +1680,7 @@
     <w:lsdException w:name="HTML Sample" w:semiHidden="1" w:unhideWhenUsed="1"/>
     <w:lsdException w:name="HTML Typewriter" w:semiHidden="1" w:unhideWhenUsed="1"/>
     <w:lsdException w:name="HTML Variable" w:semiHidden="1" w:unhideWhenUsed="1"/>
+    <w:lsdException w:name="Normal Table" w:semiHidden="1" w:unhideWhenUsed="1"/>
     <w:lsdException w:name="annotation subject" w:semiHidden="1" w:unhideWhenUsed="1"/>
     <w:lsdException w:name="No List" w:semiHidden="1" w:unhideWhenUsed="1"/>
     <w:lsdException w:name="Outline List 1" w:semiHidden="1" w:unhideWhenUsed="1"/>
@@ -1746,8 +1727,10 @@
     <w:lsdException w:name="Table Subtle 2" w:semiHidden="1" w:unhideWhenUsed="1"/>
     <w:lsdException w:name="Table Web 1" w:semiHidden="1" w:unhideWhenUsed="1"/>
     <w:lsdException w:name="Table Web 2" w:semiHidden="1" w:unhideWhenUsed="1"/>
+    <w:lsdException w:name="Table Web 3" w:semiHidden="1" w:unhideWhenUsed="1"/>
     <w:lsdException w:name="Balloon Text" w:semiHidden="1" w:unhideWhenUsed="1"/>
     <w:lsdException w:name="Table Grid" w:uiPriority="39"/>
+    <w:lsdException w:name="Table Theme" w:semiHidden="1" w:unhideWhenUsed="1"/>
     <w:lsdException w:name="Placeholder Text" w:semiHidden="1"/>
     <w:lsdException w:name="No Spacing" w:uiPriority="1" w:qFormat="1"/>
     <w:lsdException w:name="Light Shading" w:uiPriority="60"/>
@@ -1963,7 +1946,6 @@
     <w:lsdException w:name="List Table 5 Dark Accent 6" w:uiPriority="50"/>
     <w:lsdException w:name="List Table 6 Colorful Accent 6" w:uiPriority="51"/>
     <w:lsdException w:name="List Table 7 Colorful Accent 6" w:uiPriority="52"/>
-    <w:lsdException w:name="Mention" w:semiHidden="1" w:unhideWhenUsed="1"/>
   </w:latentStyles>
   <w:style w:type="paragraph" w:default="1" w:styleId="Normal">
     <w:name w:val="Normal"/>

</xml_diff>